<commit_message>
Added to the writeup
</commit_message>
<xml_diff>
--- a/project writeup.docx
+++ b/project writeup.docx
@@ -25,8 +25,13 @@
         <w:jc w:val="center"/>
       </w:pPr>
       <w:r>
-        <w:t>Chris Nakovski</w:t>
-      </w:r>
+        <w:t xml:space="preserve">Chris </w:t>
+      </w:r>
+      <w:proofErr w:type="spellStart"/>
+      <w:r>
+        <w:t>Nakovski</w:t>
+      </w:r>
+      <w:proofErr w:type="spellEnd"/>
     </w:p>
     <w:p>
       <w:pPr>
@@ -52,27 +57,63 @@
         <w:t xml:space="preserve">For my final project, I built a language recognizer. </w:t>
       </w:r>
       <w:r>
-        <w:t xml:space="preserve"> The task is to take some document in an unknown language, and try to determine what language it </w:t>
+        <w:t xml:space="preserve"> </w:t>
+      </w:r>
+      <w:r>
+        <w:t xml:space="preserve">Language recognizers are used in a variety of ways, including automatic translation and </w:t>
+      </w:r>
+      <w:r>
+        <w:t>voice recognition</w:t>
+      </w:r>
+      <w:r>
+        <w:t xml:space="preserve">. </w:t>
+      </w:r>
+      <w:r>
+        <w:t xml:space="preserve">The task is to take some document in an unknown language, and try to determine what language it </w:t>
       </w:r>
       <w:r>
         <w:t>was</w:t>
       </w:r>
       <w:r>
-        <w:t xml:space="preserve"> written in. For this task, I limited myself to using three languages for testing on: English, French, and German. </w:t>
-      </w:r>
-    </w:p>
-    <w:p>
-      <w:pPr>
-        <w:spacing w:line="480" w:lineRule="auto"/>
-      </w:pPr>
-      <w:r>
-        <w:t>My approach was to take bodies of existing training text in those languages, and cross reference them with unknown test document</w:t>
+        <w:t xml:space="preserve"> written in. For </w:t>
+      </w:r>
+      <w:r>
+        <w:t>practical reasons</w:t>
+      </w:r>
+      <w:r>
+        <w:t xml:space="preserve">, I limited myself to using three languages for testing on: English, French, and German. </w:t>
+      </w:r>
+    </w:p>
+    <w:p>
+      <w:pPr>
+        <w:spacing w:line="480" w:lineRule="auto"/>
+      </w:pPr>
+      <w:r>
+        <w:t xml:space="preserve">My approach was to take bodies of existing training text in those languages, and </w:t>
+      </w:r>
+      <w:r>
+        <w:t>compare</w:t>
+      </w:r>
+      <w:r>
+        <w:t xml:space="preserve"> them with unknown test document</w:t>
       </w:r>
       <w:r>
         <w:t>s</w:t>
       </w:r>
       <w:r>
-        <w:t xml:space="preserve"> for similarities, and output how much they matched. </w:t>
+        <w:t xml:space="preserve"> for similarities</w:t>
+      </w:r>
+      <w:r>
+        <w:t xml:space="preserve"> in the tokens they are composed of.</w:t>
+      </w:r>
+      <w:r>
+        <w:t xml:space="preserve"> </w:t>
+      </w:r>
+      <w:r>
+        <w:t>Two different kinds of tokens I used</w:t>
+      </w:r>
+      <w:r>
+        <w:t xml:space="preserve"> for comparison were words and characters.</w:t>
       </w:r>
     </w:p>
     <w:p>
@@ -112,7 +153,15 @@
         <w:t xml:space="preserve">basically </w:t>
       </w:r>
       <w:r>
-        <w:t>the same thing as in stage 1, except I used word</w:t>
+        <w:t xml:space="preserve">the same thing as in stage </w:t>
+      </w:r>
+      <w:proofErr w:type="gramStart"/>
+      <w:r>
+        <w:t>1,</w:t>
+      </w:r>
+      <w:proofErr w:type="gramEnd"/>
+      <w:r>
+        <w:t xml:space="preserve"> except I used word</w:t>
       </w:r>
       <w:r>
         <w:t>s</w:t>
@@ -148,7 +197,15 @@
         <w:spacing w:line="480" w:lineRule="auto"/>
       </w:pPr>
       <w:r>
-        <w:t>For training and test data, I used ebooks downloaded from project</w:t>
+        <w:t xml:space="preserve">For training and test data, I used </w:t>
+      </w:r>
+      <w:proofErr w:type="spellStart"/>
+      <w:r>
+        <w:t>ebooks</w:t>
+      </w:r>
+      <w:proofErr w:type="spellEnd"/>
+      <w:r>
+        <w:t xml:space="preserve"> downloaded from project</w:t>
       </w:r>
       <w:r>
         <w:t xml:space="preserve"> the</w:t>
@@ -166,7 +223,15 @@
         <w:t>were</w:t>
       </w:r>
       <w:r>
-        <w:t xml:space="preserve"> readily available for free. Specifically, I used 20-30 of the top downloaded ebooks in </w:t>
+        <w:t xml:space="preserve"> readily available for free. Specifically, I used 20-30 of the top downloaded </w:t>
+      </w:r>
+      <w:proofErr w:type="spellStart"/>
+      <w:r>
+        <w:t>ebooks</w:t>
+      </w:r>
+      <w:proofErr w:type="spellEnd"/>
+      <w:r>
+        <w:t xml:space="preserve"> in </w:t>
       </w:r>
       <w:r>
         <w:t>each of the</w:t>
@@ -186,6 +251,7 @@
         <w:spacing w:line="480" w:lineRule="auto"/>
       </w:pPr>
       <w:r>
+        <w:lastRenderedPageBreak/>
         <w:t>The gold standard of recognition is to ideally recognize books written</w:t>
       </w:r>
       <w:r>
@@ -206,7 +272,6 @@
         <w:spacing w:line="480" w:lineRule="auto"/>
       </w:pPr>
       <w:r>
-        <w:lastRenderedPageBreak/>
         <w:t>I divided my data to be around 95% for development and training data, and the other 5% for test data.  This way I have a much larger training set to draw on for hopefully better results.</w:t>
       </w:r>
     </w:p>
@@ -245,13 +310,28 @@
         <w:spacing w:line="480" w:lineRule="auto"/>
       </w:pPr>
       <w:r>
-        <w:t xml:space="preserve">For my first stage, I decided to use unique character cross referencing for language recognition.  </w:t>
-      </w:r>
-      <w:r>
-        <w:t>This is a finer grained appro</w:t>
-      </w:r>
-      <w:r>
-        <w:t xml:space="preserve">ach than counting actual words, and </w:t>
+        <w:t xml:space="preserve">For my first stage, I decided to use unique character </w:t>
+      </w:r>
+      <w:r>
+        <w:t>percentage mat</w:t>
+      </w:r>
+      <w:r>
+        <w:t>c</w:t>
+      </w:r>
+      <w:r>
+        <w:t>h comparisons</w:t>
+      </w:r>
+      <w:r>
+        <w:t xml:space="preserve"> for language recognition.  </w:t>
+      </w:r>
+      <w:r>
+        <w:t xml:space="preserve">This is a </w:t>
+      </w:r>
+      <w:r>
+        <w:t>fine grained approach</w:t>
+      </w:r>
+      <w:r>
+        <w:t xml:space="preserve">, and </w:t>
       </w:r>
       <w:r>
         <w:t xml:space="preserve">works best when </w:t>
@@ -272,15 +352,38 @@
         <w:t>characters</w:t>
       </w:r>
       <w:r>
-        <w:t xml:space="preserve"> from the counts that only occur once in the training data.  This is so that I don’t end up recognizing a bunch of character sequences that aren’t valid words by accident.</w:t>
-      </w:r>
-    </w:p>
-    <w:p>
-      <w:pPr>
-        <w:spacing w:line="480" w:lineRule="auto"/>
-      </w:pPr>
-      <w:r>
-        <w:t>I would first parse 20-30 ebooks in a language, and save the unique characters</w:t>
+        <w:t xml:space="preserve"> from the counts that only occur once in the training data.  This is so that I don’t end up r</w:t>
+      </w:r>
+      <w:r>
+        <w:t>ecognizing</w:t>
+      </w:r>
+      <w:r>
+        <w:t xml:space="preserve"> characters that aren’t parts of the language </w:t>
+      </w:r>
+      <w:r>
+        <w:t>by accident.</w:t>
+      </w:r>
+    </w:p>
+    <w:p>
+      <w:pPr>
+        <w:spacing w:line="480" w:lineRule="auto"/>
+      </w:pPr>
+      <w:r>
+        <w:t xml:space="preserve">I would first </w:t>
+      </w:r>
+      <w:r>
+        <w:t>read in</w:t>
+      </w:r>
+      <w:r>
+        <w:t xml:space="preserve"> 20-30 </w:t>
+      </w:r>
+      <w:proofErr w:type="spellStart"/>
+      <w:r>
+        <w:t>ebooks</w:t>
+      </w:r>
+      <w:proofErr w:type="spellEnd"/>
+      <w:r>
+        <w:t xml:space="preserve"> in a language, and save the unique characters</w:t>
       </w:r>
       <w:r>
         <w:t xml:space="preserve"> found in them</w:t>
@@ -318,7 +421,13 @@
         <w:t xml:space="preserve">have a test file, and </w:t>
       </w:r>
       <w:r>
-        <w:t>analyze how well it fits the previously described language character sets. Specifically, the program calculates what percentage of characters found in the test file are al</w:t>
+        <w:t xml:space="preserve">analyze how well it fits the previously described language character sets. </w:t>
+      </w:r>
+      <w:r>
+        <w:t>The</w:t>
+      </w:r>
+      <w:r>
+        <w:t xml:space="preserve"> program calculates what percentage of characters found in the test file are al</w:t>
       </w:r>
       <w:r>
         <w:t>so found in the character count files</w:t>
@@ -391,6 +500,7 @@
         <w:spacing w:line="480" w:lineRule="auto"/>
       </w:pPr>
       <w:r>
+        <w:lastRenderedPageBreak/>
         <w:t>In the first system, I</w:t>
       </w:r>
       <w:r>
@@ -400,130 +510,199 @@
         <w:t xml:space="preserve">ing all of the tied scores as </w:t>
       </w:r>
       <w:r>
-        <w:t xml:space="preserve">positive language </w:t>
-      </w:r>
-      <w:r>
+        <w:t>positive language identification</w:t>
+      </w:r>
+      <w:r>
+        <w:t>s</w:t>
+      </w:r>
+      <w:r>
+        <w:t>.</w:t>
+      </w:r>
+      <w:r>
+        <w:t xml:space="preserve">  For this method, a reasonable baseline would be for the program to pick a language at random. This means that for a</w:t>
+      </w:r>
+      <w:r>
+        <w:t xml:space="preserve">ny test file, the chances of </w:t>
+      </w:r>
+      <w:r>
+        <w:t xml:space="preserve">recognizing it as any given language would be 1/n where n represents the number of languages to choose from.  </w:t>
+      </w:r>
+      <w:r>
+        <w:t xml:space="preserve">This assumes that there are equal amounts of test data to choose from, which is true in our case. </w:t>
+      </w:r>
+      <w:r>
+        <w:t>We can extrapolate this to get baseline precision and recall scores. If we pick a language at random from three languages,</w:t>
+      </w:r>
+      <w:r>
+        <w:t xml:space="preserve"> both our</w:t>
+      </w:r>
+      <w:r>
+        <w:t xml:space="preserve"> precision and recall scores should be around 1/3. This means that </w:t>
+      </w:r>
+      <w:r>
+        <w:t>our F score is also 1/3.</w:t>
+      </w:r>
+    </w:p>
+    <w:p>
+      <w:pPr>
+        <w:spacing w:line="480" w:lineRule="auto"/>
+        <w:rPr>
+          <w:u w:val="single"/>
+        </w:rPr>
+      </w:pPr>
+      <w:proofErr w:type="gramStart"/>
+      <w:r>
+        <w:rPr>
+          <w:u w:val="single"/>
+        </w:rPr>
+        <w:t>method</w:t>
+      </w:r>
+      <w:proofErr w:type="gramEnd"/>
+      <w:r>
+        <w:rPr>
+          <w:u w:val="single"/>
+        </w:rPr>
+        <w:t xml:space="preserve"> 1 baseline:</w:t>
+      </w:r>
+    </w:p>
+    <w:p>
+      <w:pPr>
+        <w:spacing w:line="480" w:lineRule="auto"/>
+        <w:rPr>
+          <w:b/>
+        </w:rPr>
+      </w:pPr>
+      <w:r>
+        <w:rPr>
+          <w:b/>
+        </w:rPr>
+        <w:t>Precision: 1/3</w:t>
+      </w:r>
+    </w:p>
+    <w:p>
+      <w:pPr>
+        <w:spacing w:line="480" w:lineRule="auto"/>
+        <w:rPr>
+          <w:b/>
+        </w:rPr>
+      </w:pPr>
+      <w:r>
+        <w:rPr>
+          <w:b/>
+        </w:rPr>
+        <w:t>Recall: 1/3</w:t>
+      </w:r>
+    </w:p>
+    <w:p>
+      <w:pPr>
+        <w:spacing w:line="480" w:lineRule="auto"/>
+        <w:rPr>
+          <w:b/>
+        </w:rPr>
+      </w:pPr>
+      <w:r>
+        <w:rPr>
+          <w:b/>
+        </w:rPr>
+        <w:t>F-score: 1/3</w:t>
+      </w:r>
+    </w:p>
+    <w:p>
+      <w:pPr>
+        <w:spacing w:line="480" w:lineRule="auto"/>
+      </w:pPr>
+      <w:r>
+        <w:t>In the second system, I evaluate the recognition scores in</w:t>
+      </w:r>
+      <w:r>
+        <w:t xml:space="preserve">dependently of one another. By </w:t>
+      </w:r>
+      <w:r>
+        <w:t>this I mean that I’ve chosen an arbitrary percentage match that I count as a positive identification</w:t>
+      </w:r>
+      <w:r>
+        <w:t xml:space="preserve"> if reached</w:t>
+      </w:r>
+      <w:r>
+        <w:t>. I’ve chosen 70% to be my bar in this case. This means that I count all scores of 70% and up as a positive identification per file per language.</w:t>
+      </w:r>
+      <w:r>
+        <w:t xml:space="preserve"> The second method is a little more difficult to gauge a baseline for. Since we are using a 70% match as our bar for recognition, let’s say that at random 30% (100 – 70</w:t>
+      </w:r>
+      <w:proofErr w:type="gramStart"/>
+      <w:r>
+        <w:t>)%</w:t>
+      </w:r>
+      <w:proofErr w:type="gramEnd"/>
+      <w:r>
+        <w:t xml:space="preserve"> of the time a language would have a score of 70% or higher. This is totally arbitrary, but it’s a better baseline than nothing. Therefore, our p</w:t>
+      </w:r>
+      <w:r>
+        <w:t>recision, recall, and baseline are 3/10.</w:t>
+      </w:r>
+    </w:p>
+    <w:p>
+      <w:pPr>
+        <w:spacing w:line="480" w:lineRule="auto"/>
+        <w:rPr>
+          <w:u w:val="single"/>
+        </w:rPr>
+      </w:pPr>
+      <w:proofErr w:type="gramStart"/>
+      <w:r>
+        <w:rPr>
+          <w:u w:val="single"/>
+        </w:rPr>
+        <w:t>method</w:t>
+      </w:r>
+      <w:proofErr w:type="gramEnd"/>
+      <w:r>
+        <w:rPr>
+          <w:u w:val="single"/>
+        </w:rPr>
+        <w:t xml:space="preserve"> 2 baseline:</w:t>
+      </w:r>
+    </w:p>
+    <w:p>
+      <w:pPr>
+        <w:spacing w:line="480" w:lineRule="auto"/>
+        <w:rPr>
+          <w:b/>
+        </w:rPr>
+      </w:pPr>
+      <w:r>
+        <w:rPr>
+          <w:b/>
+        </w:rPr>
+        <w:t>Precision: 3/10</w:t>
+      </w:r>
+    </w:p>
+    <w:p>
+      <w:pPr>
+        <w:spacing w:line="480" w:lineRule="auto"/>
+        <w:rPr>
+          <w:b/>
+        </w:rPr>
+      </w:pPr>
+      <w:r>
+        <w:rPr>
+          <w:b/>
+        </w:rPr>
         <w:lastRenderedPageBreak/>
-        <w:t>identification</w:t>
-      </w:r>
-      <w:r>
-        <w:t>s</w:t>
-      </w:r>
-      <w:r>
-        <w:t>.</w:t>
-      </w:r>
-      <w:r>
-        <w:t xml:space="preserve">  For this method, a reasonable baseline would be for the program to pick a language at random. This means that for any test file, the chances of it recognizing it as any given language would be 1/n where n represents the number of languages to choose from.  We can extrapolate this to get baseline precision and recall scores. If we pick a language at random from three languages,</w:t>
-      </w:r>
-      <w:r>
-        <w:t xml:space="preserve"> both our</w:t>
-      </w:r>
-      <w:r>
-        <w:t xml:space="preserve"> precision and recall scores should be around 1/3. This means that </w:t>
-      </w:r>
-      <w:r>
-        <w:t>our F score is also 1/3.</w:t>
-      </w:r>
-    </w:p>
-    <w:p>
-      <w:pPr>
-        <w:spacing w:line="480" w:lineRule="auto"/>
-      </w:pPr>
-      <w:r>
-        <w:t>method</w:t>
-      </w:r>
-      <w:r>
-        <w:t xml:space="preserve"> 1 baseline:</w:t>
-      </w:r>
-    </w:p>
-    <w:p>
-      <w:pPr>
-        <w:spacing w:line="480" w:lineRule="auto"/>
-      </w:pPr>
-      <w:r>
-        <w:t>Precision: 1/3</w:t>
-      </w:r>
-    </w:p>
-    <w:p>
-      <w:pPr>
-        <w:spacing w:line="480" w:lineRule="auto"/>
-      </w:pPr>
-      <w:r>
-        <w:t>Recall: 1/3</w:t>
-      </w:r>
-    </w:p>
-    <w:p>
-      <w:pPr>
-        <w:spacing w:line="480" w:lineRule="auto"/>
-      </w:pPr>
-      <w:r>
-        <w:t>F-score: 1/3</w:t>
-      </w:r>
-    </w:p>
-    <w:p>
-      <w:pPr>
-        <w:spacing w:line="480" w:lineRule="auto"/>
-      </w:pPr>
-      <w:r>
-        <w:t>In the second system, I evaluate the recognition scores in</w:t>
-      </w:r>
-      <w:r>
-        <w:t xml:space="preserve">dependently of one another. By </w:t>
-      </w:r>
-      <w:r>
-        <w:t>this I mean that I’ve chosen an arbitrary percentage match that I count as a positive identification</w:t>
-      </w:r>
-      <w:r>
-        <w:t xml:space="preserve"> if reached</w:t>
-      </w:r>
-      <w:r>
-        <w:t>. I’ve chosen 70% to be my bar in this case. This means that I count all scores of 70% and up as a positive identification per file per language.</w:t>
-      </w:r>
-      <w:r>
-        <w:t xml:space="preserve"> The second method is a little more difficult to gauge a baseline for. Since we are using a 70% match as our bar for recognition, let’s say that at random 30% (100 – 70)% of the time a language would have a score of 70% or higher. This is totally arbitrary, but it’s a better baseline than nothing. Therefore, our p</w:t>
-      </w:r>
-      <w:r>
-        <w:t>recision, recall, and baseline are 3/10.</w:t>
-      </w:r>
-    </w:p>
-    <w:p>
-      <w:pPr>
-        <w:spacing w:line="480" w:lineRule="auto"/>
-      </w:pPr>
-      <w:r>
-        <w:t xml:space="preserve">method </w:t>
-      </w:r>
-      <w:r>
-        <w:t>2</w:t>
-      </w:r>
-      <w:r>
-        <w:t xml:space="preserve"> baseline:</w:t>
-      </w:r>
-    </w:p>
-    <w:p>
-      <w:pPr>
-        <w:spacing w:line="480" w:lineRule="auto"/>
-      </w:pPr>
-      <w:r>
-        <w:t xml:space="preserve">Precision: </w:t>
-      </w:r>
-      <w:r>
-        <w:t>3/10</w:t>
-      </w:r>
-    </w:p>
-    <w:p>
-      <w:pPr>
-        <w:spacing w:line="480" w:lineRule="auto"/>
-      </w:pPr>
-      <w:r>
         <w:t>Recall: 3/10</w:t>
       </w:r>
     </w:p>
     <w:p>
       <w:pPr>
         <w:spacing w:line="480" w:lineRule="auto"/>
-      </w:pPr>
-      <w:r>
+        <w:rPr>
+          <w:b/>
+        </w:rPr>
+      </w:pPr>
+      <w:r>
+        <w:rPr>
+          <w:b/>
+        </w:rPr>
         <w:t>F-score: 3/10</w:t>
       </w:r>
     </w:p>
@@ -531,6 +710,36 @@
       <w:pPr>
         <w:spacing w:line="480" w:lineRule="auto"/>
       </w:pPr>
+      <w:r>
+        <w:rPr>
+          <w:b/>
+        </w:rPr>
+        <w:t>Note:</w:t>
+      </w:r>
+      <w:r>
+        <w:t xml:space="preserve"> The task of language recognition in itself is ambiguous and can take on different meanings. For example, the tasks of answering the question “Is this test in German” and “What language is this text written in” both fall under the category of Language recognition</w:t>
+      </w:r>
+      <w:r>
+        <w:t xml:space="preserve"> but are</w:t>
+      </w:r>
+      <w:r>
+        <w:t xml:space="preserve"> themselves</w:t>
+      </w:r>
+      <w:r>
+        <w:t xml:space="preserve"> different questions</w:t>
+      </w:r>
+      <w:r>
+        <w:t xml:space="preserve">. I have structured my code and evaluation in such a way as to be able to answer both of these. The first method aims to answer </w:t>
+      </w:r>
+      <w:r>
+        <w:t>what the most likely language a text is in, while second gives a yes/no answer as to</w:t>
+      </w:r>
+      <w:r>
+        <w:t xml:space="preserve"> whether a text is in a specified</w:t>
+      </w:r>
+      <w:r>
+        <w:t xml:space="preserve"> language.</w:t>
+      </w:r>
     </w:p>
     <w:p>
       <w:pPr>
@@ -844,42 +1053,78 @@
     <w:p>
       <w:pPr>
         <w:spacing w:line="480" w:lineRule="auto"/>
-      </w:pPr>
-      <w:r>
+        <w:rPr>
+          <w:b/>
+        </w:rPr>
+      </w:pPr>
+      <w:r>
+        <w:rPr>
+          <w:b/>
+        </w:rPr>
         <w:t>Recall</w:t>
       </w:r>
       <w:r>
+        <w:rPr>
+          <w:b/>
+        </w:rPr>
         <w:t xml:space="preserve">: </w:t>
       </w:r>
       <w:r>
+        <w:rPr>
+          <w:b/>
+        </w:rPr>
         <w:t>13/15</w:t>
       </w:r>
     </w:p>
     <w:p>
       <w:pPr>
         <w:spacing w:line="480" w:lineRule="auto"/>
-      </w:pPr>
-      <w:r>
+        <w:rPr>
+          <w:b/>
+        </w:rPr>
+      </w:pPr>
+      <w:r>
+        <w:rPr>
+          <w:b/>
+        </w:rPr>
         <w:t>Precision</w:t>
       </w:r>
       <w:r>
+        <w:rPr>
+          <w:b/>
+        </w:rPr>
         <w:t xml:space="preserve">: </w:t>
       </w:r>
       <w:r>
+        <w:rPr>
+          <w:b/>
+        </w:rPr>
         <w:t>13</w:t>
       </w:r>
       <w:r>
+        <w:rPr>
+          <w:b/>
+        </w:rPr>
         <w:t>/25</w:t>
       </w:r>
     </w:p>
     <w:p>
       <w:pPr>
         <w:spacing w:line="480" w:lineRule="auto"/>
-      </w:pPr>
-      <w:r>
+        <w:rPr>
+          <w:b/>
+        </w:rPr>
+      </w:pPr>
+      <w:r>
+        <w:rPr>
+          <w:b/>
+        </w:rPr>
         <w:t xml:space="preserve">F-score: </w:t>
       </w:r>
       <w:r>
+        <w:rPr>
+          <w:b/>
+        </w:rPr>
         <w:t xml:space="preserve"> 13/20</w:t>
       </w:r>
     </w:p>
@@ -1190,40 +1435,72 @@
     <w:p>
       <w:pPr>
         <w:spacing w:line="480" w:lineRule="auto"/>
-      </w:pPr>
-      <w:r>
+        <w:rPr>
+          <w:b/>
+        </w:rPr>
+      </w:pPr>
+      <w:r>
+        <w:rPr>
+          <w:b/>
+        </w:rPr>
         <w:t>Recall</w:t>
       </w:r>
       <w:r>
+        <w:rPr>
+          <w:b/>
+        </w:rPr>
         <w:t xml:space="preserve">: </w:t>
       </w:r>
       <w:r>
+        <w:rPr>
+          <w:b/>
+        </w:rPr>
         <w:t>1</w:t>
       </w:r>
     </w:p>
     <w:p>
       <w:pPr>
         <w:spacing w:line="480" w:lineRule="auto"/>
-      </w:pPr>
-      <w:r>
+        <w:rPr>
+          <w:b/>
+        </w:rPr>
+      </w:pPr>
+      <w:r>
+        <w:rPr>
+          <w:b/>
+        </w:rPr>
         <w:t>Precision:</w:t>
       </w:r>
       <w:r>
+        <w:rPr>
+          <w:b/>
+        </w:rPr>
         <w:t xml:space="preserve"> 1/3</w:t>
       </w:r>
     </w:p>
     <w:p>
       <w:pPr>
         <w:spacing w:line="480" w:lineRule="auto"/>
-      </w:pPr>
-      <w:r>
-        <w:lastRenderedPageBreak/>
+        <w:rPr>
+          <w:b/>
+        </w:rPr>
+      </w:pPr>
+      <w:r>
+        <w:rPr>
+          <w:b/>
+        </w:rPr>
         <w:t>F</w:t>
       </w:r>
       <w:r>
+        <w:rPr>
+          <w:b/>
+        </w:rPr>
         <w:t xml:space="preserve">-score: </w:t>
       </w:r>
       <w:r>
+        <w:rPr>
+          <w:b/>
+        </w:rPr>
         <w:t>½</w:t>
       </w:r>
     </w:p>
@@ -1248,21 +1525,92 @@
         <w:spacing w:line="480" w:lineRule="auto"/>
       </w:pPr>
       <w:r>
-        <w:t>For my first stage, I decided to use unique character cross referencing for language recognition.  This is a finer grained approach than counting actual words, and works best when the languages trained on have distinct character sets. I also discarded all words from the counts that only occur once in the training data.  This is so that I don’t end up recognizing a bunch of character sequences that aren’t valid words by accident.</w:t>
-      </w:r>
-    </w:p>
-    <w:p>
-      <w:pPr>
-        <w:spacing w:line="480" w:lineRule="auto"/>
-      </w:pPr>
-      <w:r>
-        <w:t>I would first parse 20-30 ebooks in a language, and save the unique characters found in them along with their counts into a file for later reading. This would be performed on training sets of English books, French books, and German books.  These languages use character</w:t>
+        <w:t>For my first stage, I decided to u</w:t>
+      </w:r>
+      <w:r>
+        <w:t>se unique word</w:t>
+      </w:r>
+      <w:r>
+        <w:t xml:space="preserve"> </w:t>
+      </w:r>
+      <w:r>
+        <w:t>percentage mat</w:t>
+      </w:r>
+      <w:r>
+        <w:t>c</w:t>
+      </w:r>
+      <w:r>
+        <w:t>h comparisons</w:t>
+      </w:r>
+      <w:r>
+        <w:t xml:space="preserve"> </w:t>
+      </w:r>
+      <w:r>
+        <w:t xml:space="preserve">for language recognition.  This is a </w:t>
+      </w:r>
+      <w:r>
+        <w:t>coarser</w:t>
+      </w:r>
+      <w:r>
+        <w:t xml:space="preserve"> grained approach than counting </w:t>
+      </w:r>
+      <w:r>
+        <w:t>characters</w:t>
+      </w:r>
+      <w:r>
+        <w:t>.</w:t>
+      </w:r>
+      <w:r>
+        <w:t xml:space="preserve"> This method should also be less reliant on languages having distinct character sets.</w:t>
+      </w:r>
+      <w:r>
+        <w:t xml:space="preserve"> </w:t>
+      </w:r>
+      <w:r>
+        <w:t xml:space="preserve"> I also discarded all words from the counts that only occur once in the training data.  This is so that I don’t end up recognizing a bunch of character sequences that aren’t valid words by accident.</w:t>
+      </w:r>
+    </w:p>
+    <w:p>
+      <w:pPr>
+        <w:spacing w:line="480" w:lineRule="auto"/>
+      </w:pPr>
+      <w:r>
+        <w:t xml:space="preserve">I would first </w:t>
+      </w:r>
+      <w:r>
+        <w:t>read in</w:t>
+      </w:r>
+      <w:r>
+        <w:t xml:space="preserve"> 20-30 </w:t>
+      </w:r>
+      <w:proofErr w:type="spellStart"/>
+      <w:r>
+        <w:t>ebooks</w:t>
+      </w:r>
+      <w:proofErr w:type="spellEnd"/>
+      <w:r>
+        <w:t xml:space="preserve"> in a language, and save the unique </w:t>
+      </w:r>
+      <w:r>
+        <w:t>words</w:t>
+      </w:r>
+      <w:r>
+        <w:t xml:space="preserve"> found in them along with their counts into a file for later reading. This would be performed on training sets of English books, French books, and German books.  These languages use </w:t>
+      </w:r>
+      <w:r>
+        <w:t>very different word</w:t>
       </w:r>
       <w:r>
         <w:t xml:space="preserve"> set</w:t>
       </w:r>
       <w:r>
-        <w:t>s fairly similar to each other, so I expect the percentage matches for all three languages to be close.</w:t>
+        <w:t xml:space="preserve">s, so I expect the percentage matches for all three languages </w:t>
+      </w:r>
+      <w:r>
+        <w:t xml:space="preserve">not </w:t>
+      </w:r>
+      <w:r>
+        <w:t>to be close.</w:t>
       </w:r>
     </w:p>
     <w:p>
@@ -1276,7 +1624,25 @@
         <w:t xml:space="preserve">have a test file, and </w:t>
       </w:r>
       <w:r>
-        <w:t>analyze how well it fits the previously described language character sets. Specifically, the program calculates what percentage of characters found in the test file are also found in the character count files for the various languages.</w:t>
+        <w:t xml:space="preserve">analyze how well it fits the previously described language </w:t>
+      </w:r>
+      <w:r>
+        <w:t>word</w:t>
+      </w:r>
+      <w:r>
+        <w:t xml:space="preserve"> sets. Specifically, the program calculates what percentage of </w:t>
+      </w:r>
+      <w:r>
+        <w:t>words</w:t>
+      </w:r>
+      <w:r>
+        <w:t xml:space="preserve"> found in the test file are also found in the </w:t>
+      </w:r>
+      <w:r>
+        <w:t>word</w:t>
+      </w:r>
+      <w:r>
+        <w:t xml:space="preserve"> count files for the various languages.</w:t>
       </w:r>
     </w:p>
     <w:p>
@@ -1292,6 +1658,7 @@
           <w:sz w:val="28"/>
           <w:szCs w:val="28"/>
         </w:rPr>
+        <w:lastRenderedPageBreak/>
         <w:t>Stage 2</w:t>
       </w:r>
       <w:r>
@@ -1341,107 +1708,6 @@
       <w:r>
         <w:t xml:space="preserve">.  </w:t>
       </w:r>
-    </w:p>
-    <w:p>
-      <w:pPr>
-        <w:spacing w:line="480" w:lineRule="auto"/>
-      </w:pPr>
-      <w:r>
-        <w:t xml:space="preserve">In the first system, I only count the highest scoring language result as a positive recognition.  If two or more language scores tie for first, I handle it by marking all of the tied scores as positive language </w:t>
-      </w:r>
-      <w:r>
-        <w:lastRenderedPageBreak/>
-        <w:t>identifications.  For this method, a reasonable baseline would be for the program to pick a language at random. This means that for any test file, the chances of it recognizing it as any given language would be 1/n where n represents the number of languages to choose from.  We can extrapolate this to get baseline precision and recall scores. If we pick a language at random from three languages,</w:t>
-      </w:r>
-      <w:r>
-        <w:t xml:space="preserve"> both our</w:t>
-      </w:r>
-      <w:r>
-        <w:t xml:space="preserve"> precision and recall scores should be around 1/3. This means that our F score is also 1/3.</w:t>
-      </w:r>
-    </w:p>
-    <w:p>
-      <w:pPr>
-        <w:spacing w:line="480" w:lineRule="auto"/>
-      </w:pPr>
-      <w:r>
-        <w:t>method 1 baseline:</w:t>
-      </w:r>
-    </w:p>
-    <w:p>
-      <w:pPr>
-        <w:spacing w:line="480" w:lineRule="auto"/>
-      </w:pPr>
-      <w:r>
-        <w:t>Precision: 1/3</w:t>
-      </w:r>
-    </w:p>
-    <w:p>
-      <w:pPr>
-        <w:spacing w:line="480" w:lineRule="auto"/>
-      </w:pPr>
-      <w:r>
-        <w:t>Recall: 1/3</w:t>
-      </w:r>
-    </w:p>
-    <w:p>
-      <w:pPr>
-        <w:spacing w:line="480" w:lineRule="auto"/>
-      </w:pPr>
-      <w:r>
-        <w:t>F-score: 1/3</w:t>
-      </w:r>
-    </w:p>
-    <w:p>
-      <w:pPr>
-        <w:spacing w:line="480" w:lineRule="auto"/>
-      </w:pPr>
-      <w:r>
-        <w:t>In the second system, I evaluate the recognition scores independently of one another. By this I mean that I’ve chosen an arbitrary percentage match that I count as a positive identification</w:t>
-      </w:r>
-      <w:r>
-        <w:t xml:space="preserve"> if reached</w:t>
-      </w:r>
-      <w:r>
-        <w:t>. I’ve chosen 70% to be my bar in this case. This means that I count all scores of 70% and up as a positive identification per file per language. Since we are using a 70% match as our bar for recognition, let’s say that at random 30% (100 – 70)% of the time a language would have a score of 70% or higher. This is totally arbitrary, but it’s a better baseline than nothing. Therefore, our precision, recall, and baseline are 3/10.</w:t>
-      </w:r>
-    </w:p>
-    <w:p>
-      <w:pPr>
-        <w:spacing w:line="480" w:lineRule="auto"/>
-      </w:pPr>
-      <w:r>
-        <w:t>method 2 baseline:</w:t>
-      </w:r>
-    </w:p>
-    <w:p>
-      <w:pPr>
-        <w:spacing w:line="480" w:lineRule="auto"/>
-      </w:pPr>
-      <w:r>
-        <w:t>Precision: 3/10</w:t>
-      </w:r>
-    </w:p>
-    <w:p>
-      <w:pPr>
-        <w:spacing w:line="480" w:lineRule="auto"/>
-      </w:pPr>
-      <w:r>
-        <w:t>Recall: 3/10</w:t>
-      </w:r>
-    </w:p>
-    <w:p>
-      <w:pPr>
-        <w:spacing w:line="480" w:lineRule="auto"/>
-      </w:pPr>
-      <w:r>
-        <w:t>F-score: 3/10</w:t>
-      </w:r>
-    </w:p>
-    <w:p>
-      <w:pPr>
-        <w:spacing w:line="480" w:lineRule="auto"/>
-      </w:pPr>
     </w:p>
     <w:p>
       <w:pPr>
@@ -2026,6 +2292,7 @@
               <w:spacing w:line="480" w:lineRule="auto"/>
             </w:pPr>
             <w:r>
+              <w:lastRenderedPageBreak/>
               <w:t>French</w:t>
             </w:r>
           </w:p>
@@ -2116,7 +2383,6 @@
         <w:spacing w:line="480" w:lineRule="auto"/>
       </w:pPr>
       <w:r>
-        <w:lastRenderedPageBreak/>
         <w:t>F-score:</w:t>
       </w:r>
       <w:r>
@@ -2162,7 +2428,55 @@
         <w:spacing w:line="480" w:lineRule="auto"/>
       </w:pPr>
       <w:r>
-        <w:t>Compile WordCounter, ByteCounter, and LanguageRecognizer.  This can be done with the javac command.   Example: “javac WordCounter”.</w:t>
+        <w:t xml:space="preserve">Compile </w:t>
+      </w:r>
+      <w:proofErr w:type="spellStart"/>
+      <w:r>
+        <w:t>WordCounter</w:t>
+      </w:r>
+      <w:proofErr w:type="spellEnd"/>
+      <w:r>
+        <w:t xml:space="preserve">, </w:t>
+      </w:r>
+      <w:proofErr w:type="spellStart"/>
+      <w:r>
+        <w:t>ByteCounter</w:t>
+      </w:r>
+      <w:proofErr w:type="spellEnd"/>
+      <w:r>
+        <w:t xml:space="preserve">, and </w:t>
+      </w:r>
+      <w:proofErr w:type="spellStart"/>
+      <w:r>
+        <w:t>LanguageRecognizer</w:t>
+      </w:r>
+      <w:proofErr w:type="spellEnd"/>
+      <w:r>
+        <w:t xml:space="preserve">.  This can be done with the </w:t>
+      </w:r>
+      <w:proofErr w:type="spellStart"/>
+      <w:r>
+        <w:t>javac</w:t>
+      </w:r>
+      <w:proofErr w:type="spellEnd"/>
+      <w:r>
+        <w:t xml:space="preserve"> command.   Example: “</w:t>
+      </w:r>
+      <w:proofErr w:type="spellStart"/>
+      <w:r>
+        <w:t>javac</w:t>
+      </w:r>
+      <w:proofErr w:type="spellEnd"/>
+      <w:r>
+        <w:t xml:space="preserve"> </w:t>
+      </w:r>
+      <w:proofErr w:type="spellStart"/>
+      <w:r>
+        <w:t>WordCounter</w:t>
+      </w:r>
+      <w:proofErr w:type="spellEnd"/>
+      <w:r>
+        <w:t>”.</w:t>
       </w:r>
     </w:p>
     <w:p>
@@ -2175,7 +2489,15 @@
         <w:spacing w:line="480" w:lineRule="auto"/>
       </w:pPr>
       <w:r>
-        <w:t xml:space="preserve">Run ByteCounter, giving the name of a directory containing training data and a filename of an output word counts file for the training data when prompted.  </w:t>
+        <w:t xml:space="preserve">Run </w:t>
+      </w:r>
+      <w:proofErr w:type="spellStart"/>
+      <w:r>
+        <w:t>ByteCounter</w:t>
+      </w:r>
+      <w:proofErr w:type="spellEnd"/>
+      <w:r>
+        <w:t xml:space="preserve">, giving the name of a directory containing training data and a filename of an output word counts file for the training data when prompted.  </w:t>
       </w:r>
     </w:p>
     <w:p>
@@ -2190,7 +2512,21 @@
         <w:rPr>
           <w:color w:val="FF0000"/>
         </w:rPr>
-        <w:t>Note:  this step may be skipped if you have existing ByteCount files ready for use.</w:t>
+        <w:t xml:space="preserve">Note:  this step may be skipped if you have existing </w:t>
+      </w:r>
+      <w:proofErr w:type="spellStart"/>
+      <w:r>
+        <w:rPr>
+          <w:color w:val="FF0000"/>
+        </w:rPr>
+        <w:t>ByteCount</w:t>
+      </w:r>
+      <w:proofErr w:type="spellEnd"/>
+      <w:r>
+        <w:rPr>
+          <w:color w:val="FF0000"/>
+        </w:rPr>
+        <w:t xml:space="preserve"> files ready for use.</w:t>
       </w:r>
     </w:p>
     <w:p>
@@ -2216,7 +2552,15 @@
         <w:spacing w:line="480" w:lineRule="auto"/>
       </w:pPr>
       <w:r>
-        <w:t xml:space="preserve">Run LanguageRecognizer, and submit the number of languages to be tested on along with the languages’ names and those languages’ count files you created from the training data back in step 2.  </w:t>
+        <w:t xml:space="preserve">Run </w:t>
+      </w:r>
+      <w:proofErr w:type="spellStart"/>
+      <w:r>
+        <w:t>LanguageRecognizer</w:t>
+      </w:r>
+      <w:proofErr w:type="spellEnd"/>
+      <w:r>
+        <w:t xml:space="preserve">, and submit the number of languages to be tested on along with the languages’ names and those languages’ count files you created from the training data back in step 2.  </w:t>
       </w:r>
     </w:p>
     <w:p>
@@ -2278,13 +2622,61 @@
         <w:spacing w:line="480" w:lineRule="auto"/>
       </w:pPr>
       <w:r>
-        <w:t xml:space="preserve">Compile WordCounter, ByteCounter, and LanguageRecognizer.  This can be done with the javac command. </w:t>
+        <w:t xml:space="preserve">Compile </w:t>
+      </w:r>
+      <w:proofErr w:type="spellStart"/>
+      <w:r>
+        <w:t>WordCounter</w:t>
+      </w:r>
+      <w:proofErr w:type="spellEnd"/>
+      <w:r>
+        <w:t xml:space="preserve">, </w:t>
+      </w:r>
+      <w:proofErr w:type="spellStart"/>
+      <w:r>
+        <w:t>ByteCounter</w:t>
+      </w:r>
+      <w:proofErr w:type="spellEnd"/>
+      <w:r>
+        <w:t xml:space="preserve">, and </w:t>
+      </w:r>
+      <w:proofErr w:type="spellStart"/>
+      <w:r>
+        <w:t>LanguageRecognizer</w:t>
+      </w:r>
+      <w:proofErr w:type="spellEnd"/>
+      <w:r>
+        <w:t xml:space="preserve">.  This can be done with the </w:t>
+      </w:r>
+      <w:proofErr w:type="spellStart"/>
+      <w:r>
+        <w:t>javac</w:t>
+      </w:r>
+      <w:proofErr w:type="spellEnd"/>
+      <w:r>
+        <w:t xml:space="preserve"> command. </w:t>
       </w:r>
       <w:r>
         <w:t xml:space="preserve">  </w:t>
       </w:r>
       <w:r>
-        <w:t>Example: “javac WordCounter”.</w:t>
+        <w:t>Example: “</w:t>
+      </w:r>
+      <w:proofErr w:type="spellStart"/>
+      <w:r>
+        <w:t>javac</w:t>
+      </w:r>
+      <w:proofErr w:type="spellEnd"/>
+      <w:r>
+        <w:t xml:space="preserve"> </w:t>
+      </w:r>
+      <w:proofErr w:type="spellStart"/>
+      <w:r>
+        <w:t>WordCounter</w:t>
+      </w:r>
+      <w:proofErr w:type="spellEnd"/>
+      <w:r>
+        <w:t>”.</w:t>
       </w:r>
     </w:p>
     <w:p>
@@ -2297,7 +2689,16 @@
         <w:spacing w:line="480" w:lineRule="auto"/>
       </w:pPr>
       <w:r>
-        <w:t xml:space="preserve">Run WordCounter, giving the name of a directory </w:t>
+        <w:lastRenderedPageBreak/>
+        <w:t xml:space="preserve">Run </w:t>
+      </w:r>
+      <w:proofErr w:type="spellStart"/>
+      <w:r>
+        <w:t>WordCounter</w:t>
+      </w:r>
+      <w:proofErr w:type="spellEnd"/>
+      <w:r>
+        <w:t xml:space="preserve">, giving the name of a directory </w:t>
       </w:r>
       <w:r>
         <w:t>containing</w:t>
@@ -2339,7 +2740,21 @@
         <w:rPr>
           <w:color w:val="FF0000"/>
         </w:rPr>
-        <w:t>step may be skipped if you have existing WordCount files ready for use.</w:t>
+        <w:t xml:space="preserve">step may be skipped if you have existing </w:t>
+      </w:r>
+      <w:proofErr w:type="spellStart"/>
+      <w:r>
+        <w:rPr>
+          <w:color w:val="FF0000"/>
+        </w:rPr>
+        <w:t>WordCount</w:t>
+      </w:r>
+      <w:proofErr w:type="spellEnd"/>
+      <w:r>
+        <w:rPr>
+          <w:color w:val="FF0000"/>
+        </w:rPr>
+        <w:t xml:space="preserve"> files ready for use.</w:t>
       </w:r>
     </w:p>
     <w:p>
@@ -2365,8 +2780,15 @@
         <w:spacing w:line="480" w:lineRule="auto"/>
       </w:pPr>
       <w:r>
-        <w:lastRenderedPageBreak/>
-        <w:t xml:space="preserve"> Run LanguageRecognizer, and </w:t>
+        <w:t xml:space="preserve"> Run </w:t>
+      </w:r>
+      <w:proofErr w:type="spellStart"/>
+      <w:r>
+        <w:t>LanguageRecognizer</w:t>
+      </w:r>
+      <w:proofErr w:type="spellEnd"/>
+      <w:r>
+        <w:t xml:space="preserve">, and </w:t>
       </w:r>
       <w:r>
         <w:t>subm</w:t>
@@ -2459,57 +2881,152 @@
         <w:spacing w:line="480" w:lineRule="auto"/>
       </w:pPr>
       <w:r>
-        <w:t>This goes to show that there are tasks in computat</w:t>
-      </w:r>
-      <w:r>
-        <w:t>ional linguistics that are solv</w:t>
-      </w:r>
-      <w:r>
-        <w:t>able with</w:t>
-      </w:r>
-      <w:r>
-        <w:t>out intensive computation, and only</w:t>
-      </w:r>
-      <w:r>
-        <w:t xml:space="preserve"> rudimentary data analysis.</w:t>
-      </w:r>
-      <w:r>
-        <w:t xml:space="preserve"> </w:t>
-      </w:r>
-      <w:r>
-        <w:t>Perhaps this sort of recognition and cross referencing of tokens in text could solve other identification problems.</w:t>
-      </w:r>
-      <w:r>
-        <w:t xml:space="preserve"> </w:t>
-      </w:r>
-      <w:r>
-        <w:t xml:space="preserve">For example, maybe we could use word counts in an article to guess its subject. </w:t>
-      </w:r>
-      <w:r>
-        <w:t xml:space="preserve"> I predict that </w:t>
-      </w:r>
-      <w:r>
-        <w:t>the same</w:t>
-      </w:r>
-      <w:r>
-        <w:t xml:space="preserve"> methods </w:t>
-      </w:r>
-      <w:r>
-        <w:t xml:space="preserve">used here </w:t>
-      </w:r>
-      <w:r>
-        <w:t xml:space="preserve">can also effectively identify other attributes </w:t>
-      </w:r>
-      <w:r>
-        <w:t>in</w:t>
+        <w:t>Further refinement of this language recognizer could include features like variable weights on words depending on how often they are used in a language’s training data.  Another possible improvement would be to use N-grams larger than just words to reco</w:t>
+      </w:r>
+      <w:r>
+        <w:t>gnize languages. These further refinements</w:t>
+      </w:r>
+      <w:r>
+        <w:t xml:space="preserve"> would require a much larger corpus to train on however.</w:t>
       </w:r>
       <w:bookmarkStart w:id="0" w:name="_GoBack"/>
       <w:bookmarkEnd w:id="0"/>
+    </w:p>
+    <w:p>
+      <w:pPr>
+        <w:spacing w:line="480" w:lineRule="auto"/>
+      </w:pPr>
+      <w:r>
+        <w:lastRenderedPageBreak/>
+        <w:t>This goes to show that there are tasks in computat</w:t>
+      </w:r>
+      <w:r>
+        <w:t>ional linguistics that are solv</w:t>
+      </w:r>
+      <w:r>
+        <w:t>able with</w:t>
+      </w:r>
+      <w:r>
+        <w:t>out intensive computation, and only</w:t>
+      </w:r>
+      <w:r>
+        <w:t xml:space="preserve"> rudimentary data analysis.</w:t>
+      </w:r>
+      <w:r>
+        <w:t xml:space="preserve"> </w:t>
+      </w:r>
+      <w:r>
+        <w:t>Perhaps this sort of recognition and cross referencing of tokens in text could solve other identification problems.</w:t>
+      </w:r>
+      <w:r>
+        <w:t xml:space="preserve"> </w:t>
+      </w:r>
+      <w:r>
+        <w:t xml:space="preserve">For example, maybe we could use word counts in an article to guess its subject. </w:t>
+      </w:r>
+      <w:r>
+        <w:t xml:space="preserve"> I predict that </w:t>
+      </w:r>
+      <w:r>
+        <w:t>the same</w:t>
+      </w:r>
+      <w:r>
+        <w:t xml:space="preserve"> methods </w:t>
+      </w:r>
+      <w:r>
+        <w:t xml:space="preserve">used here </w:t>
+      </w:r>
+      <w:r>
+        <w:t xml:space="preserve">can also effectively identify other attributes </w:t>
+      </w:r>
+      <w:r>
+        <w:t>in</w:t>
+      </w:r>
       <w:r>
         <w:t xml:space="preserve"> data. </w:t>
       </w:r>
       <w:r>
         <w:t xml:space="preserve"> </w:t>
+      </w:r>
+    </w:p>
+    <w:p>
+      <w:pPr>
+        <w:spacing w:line="480" w:lineRule="auto"/>
+        <w:rPr>
+          <w:sz w:val="28"/>
+          <w:szCs w:val="28"/>
+        </w:rPr>
+      </w:pPr>
+      <w:r>
+        <w:rPr>
+          <w:sz w:val="28"/>
+          <w:szCs w:val="28"/>
+        </w:rPr>
+        <w:t>Sources</w:t>
+      </w:r>
+    </w:p>
+    <w:p>
+      <w:pPr>
+        <w:spacing w:line="480" w:lineRule="auto"/>
+        <w:rPr>
+          <w:rFonts w:cs="Segoe UI"/>
+          <w:color w:val="000000" w:themeColor="text1"/>
+          <w:shd w:val="clear" w:color="auto" w:fill="FFFFFF"/>
+        </w:rPr>
+      </w:pPr>
+      <w:r>
+        <w:rPr>
+          <w:color w:val="000000" w:themeColor="text1"/>
+        </w:rPr>
+        <w:t xml:space="preserve">Book Sources - </w:t>
+      </w:r>
+      <w:r>
+        <w:rPr>
+          <w:rFonts w:cs="Segoe UI"/>
+          <w:color w:val="000000" w:themeColor="text1"/>
+          <w:shd w:val="clear" w:color="auto" w:fill="FFFFFF"/>
+        </w:rPr>
+        <w:t>Project Gutenberg. Web,</w:t>
+      </w:r>
+      <w:r>
+        <w:rPr>
+          <w:rFonts w:cs="Segoe UI"/>
+          <w:color w:val="000000" w:themeColor="text1"/>
+          <w:shd w:val="clear" w:color="auto" w:fill="FFFFFF"/>
+        </w:rPr>
+        <w:t xml:space="preserve"> 29 May 2015</w:t>
+      </w:r>
+    </w:p>
+    <w:p>
+      <w:pPr>
+        <w:spacing w:line="480" w:lineRule="auto"/>
+        <w:rPr>
+          <w:color w:val="000000" w:themeColor="text1"/>
+        </w:rPr>
+      </w:pPr>
+      <w:r>
+        <w:rPr>
+          <w:rFonts w:cs="Segoe UI"/>
+          <w:color w:val="000000" w:themeColor="text1"/>
+          <w:shd w:val="clear" w:color="auto" w:fill="FFFFFF"/>
+        </w:rPr>
+        <w:t xml:space="preserve">Test Language articles </w:t>
+      </w:r>
+      <w:r>
+        <w:rPr>
+          <w:rFonts w:cs="Segoe UI"/>
+          <w:color w:val="000000" w:themeColor="text1"/>
+          <w:shd w:val="clear" w:color="auto" w:fill="FFFFFF"/>
+        </w:rPr>
+        <w:t>-</w:t>
+      </w:r>
+      <w:r>
+        <w:rPr>
+          <w:rFonts w:cs="Segoe UI"/>
+          <w:color w:val="000000" w:themeColor="text1"/>
+          <w:shd w:val="clear" w:color="auto" w:fill="FFFFFF"/>
+        </w:rPr>
+        <w:t xml:space="preserve"> Wikipedia. Web, 29 May 2015</w:t>
       </w:r>
     </w:p>
     <w:sectPr>

</xml_diff>